<commit_message>
add system block size in report for experiment 1
</commit_message>
<xml_diff>
--- a/A1Report.docx
+++ b/A1Report.docx
@@ -41,33 +41,17 @@
         </w:rPr>
         <w:t xml:space="preserve">my </w:t>
       </w:r>
-      <w:proofErr w:type="spellStart"/>
       <w:r>
         <w:rPr>
           <w:rFonts w:ascii="Arial" w:hAnsi="Arial" w:cs="Arial"/>
         </w:rPr>
         <w:t>linux</w:t>
       </w:r>
-      <w:proofErr w:type="spellEnd"/>
-      <w:r>
-        <w:rPr>
-          <w:rFonts w:ascii="Arial" w:hAnsi="Arial" w:cs="Arial"/>
-        </w:rPr>
-        <w:t xml:space="preserve"> </w:t>
-      </w:r>
-      <w:proofErr w:type="spellStart"/>
-      <w:r>
-        <w:rPr>
-          <w:rFonts w:ascii="Arial" w:hAnsi="Arial" w:cs="Arial"/>
-        </w:rPr>
-        <w:t>os</w:t>
-      </w:r>
-      <w:proofErr w:type="spellEnd"/>
-      <w:r>
-        <w:rPr>
-          <w:rFonts w:ascii="Arial" w:hAnsi="Arial" w:cs="Arial"/>
-        </w:rPr>
-        <w:t xml:space="preserve"> system block size </w:t>
+      <w:r>
+        <w:rPr>
+          <w:rFonts w:ascii="Arial" w:hAnsi="Arial" w:cs="Arial"/>
+        </w:rPr>
+        <w:t xml:space="preserve"> os system block size </w:t>
       </w:r>
       <w:r>
         <w:rPr>
@@ -171,7 +155,7 @@
     <w:p>
       <w:pPr>
         <w:rPr>
-          <w:rFonts w:ascii="Arial" w:hAnsi="Arial" w:cs="Arial"/>
+          <w:rFonts w:ascii="Arial" w:hAnsi="Arial" w:cs="Arial" w:hint="eastAsia"/>
         </w:rPr>
       </w:pPr>
       <w:r>
@@ -180,6 +164,14 @@
         </w:rPr>
         <w:t>Does it correspond to the system disk block size? No</w:t>
       </w:r>
+      <w:r>
+        <w:rPr>
+          <w:rFonts w:ascii="Arial" w:hAnsi="Arial" w:cs="Arial" w:hint="eastAsia"/>
+        </w:rPr>
+        <w:t>. The system disk block size is 1KB.</w:t>
+      </w:r>
+      <w:bookmarkStart w:id="0" w:name="_GoBack"/>
+      <w:bookmarkEnd w:id="0"/>
     </w:p>
     <w:p>
       <w:pPr>
@@ -318,7 +310,6 @@
         <w:rPr>
           <w:rFonts w:ascii="Arial" w:hAnsi="Arial" w:cs="Arial"/>
         </w:rPr>
-        <w:lastRenderedPageBreak/>
         <w:t>Experiment 2</w:t>
       </w:r>
     </w:p>
@@ -489,21 +480,7 @@
         <w:rPr>
           <w:rFonts w:ascii="Arial" w:hAnsi="Arial" w:cs="Arial"/>
         </w:rPr>
-        <w:t>/</w:t>
-      </w:r>
-      <w:proofErr w:type="gramStart"/>
-      <w:r>
-        <w:rPr>
-          <w:rFonts w:ascii="Arial" w:hAnsi="Arial" w:cs="Arial"/>
-        </w:rPr>
-        <w:t>Sec(</w:t>
-      </w:r>
-      <w:proofErr w:type="gramEnd"/>
-      <w:r>
-        <w:rPr>
-          <w:rFonts w:ascii="Arial" w:hAnsi="Arial" w:cs="Arial"/>
-        </w:rPr>
-        <w:t xml:space="preserve">sequential </w:t>
+        <w:t xml:space="preserve">/Sec(sequential </w:t>
       </w:r>
       <w:r>
         <w:rPr>
@@ -839,6 +816,7 @@
       <w:r>
         <w:rPr>
           <w:rFonts w:ascii="Arial" w:hAnsi="Arial" w:cs="Arial"/>
+          <w:noProof/>
         </w:rPr>
         <w:drawing>
           <wp:inline distT="0" distB="0" distL="0" distR="0" wp14:anchorId="570502EE" wp14:editId="51FCE308">
@@ -918,13 +896,7 @@
         <w:rPr>
           <w:rFonts w:ascii="Arial" w:hAnsi="Arial" w:cs="Arial"/>
         </w:rPr>
-        <w:t>SSD</w:t>
-      </w:r>
-      <w:r>
-        <w:rPr>
-          <w:rFonts w:ascii="Arial" w:hAnsi="Arial" w:cs="Arial"/>
-        </w:rPr>
-        <w:t>). T</w:t>
+        <w:t>SSD). T</w:t>
       </w:r>
       <w:r>
         <w:rPr>
@@ -936,33 +908,13 @@
         <w:rPr>
           <w:rFonts w:ascii="Arial" w:hAnsi="Arial" w:cs="Arial"/>
         </w:rPr>
-        <w:t xml:space="preserve">e </w:t>
-      </w:r>
-      <w:r>
-        <w:rPr>
-          <w:rFonts w:ascii="Arial" w:hAnsi="Arial" w:cs="Arial"/>
-        </w:rPr>
-        <w:t>data is different, around 10^9</w:t>
-      </w:r>
-      <w:r>
-        <w:rPr>
-          <w:rFonts w:ascii="Arial" w:hAnsi="Arial" w:cs="Arial"/>
-        </w:rPr>
-        <w:t>/</w:t>
-      </w:r>
-      <w:proofErr w:type="gramStart"/>
-      <w:r>
-        <w:rPr>
-          <w:rFonts w:ascii="Arial" w:hAnsi="Arial" w:cs="Arial"/>
-        </w:rPr>
-        <w:t>Sec(</w:t>
-      </w:r>
-      <w:proofErr w:type="gramEnd"/>
-      <w:r>
-        <w:rPr>
-          <w:rFonts w:ascii="Arial" w:hAnsi="Arial" w:cs="Arial"/>
-        </w:rPr>
-        <w:t xml:space="preserve">sequential </w:t>
+        <w:t>e data is different, around 10^9</w:t>
+      </w:r>
+      <w:r>
+        <w:rPr>
+          <w:rFonts w:ascii="Arial" w:hAnsi="Arial" w:cs="Arial"/>
+        </w:rPr>
+        <w:t xml:space="preserve">/Sec(sequential </w:t>
       </w:r>
       <w:r>
         <w:rPr>
@@ -993,6 +945,7 @@
       <w:r>
         <w:rPr>
           <w:rFonts w:ascii="Arial" w:hAnsi="Arial" w:cs="Arial"/>
+          <w:noProof/>
         </w:rPr>
         <w:drawing>
           <wp:inline distT="0" distB="0" distL="0" distR="0" wp14:anchorId="3799B02A" wp14:editId="5747C6EE">
@@ -1066,13 +1019,7 @@
         <w:rPr>
           <w:rFonts w:ascii="Arial" w:hAnsi="Arial" w:cs="Arial"/>
         </w:rPr>
-        <w:t xml:space="preserve">ly is always the fast one, and then is read from disk </w:t>
-      </w:r>
-      <w:r>
-        <w:rPr>
-          <w:rFonts w:ascii="Arial" w:hAnsi="Arial" w:cs="Arial"/>
-        </w:rPr>
-        <w:t>s</w:t>
+        <w:t>ly is always the fast one, and then is read from disk s</w:t>
       </w:r>
       <w:r>
         <w:rPr>
@@ -1084,33 +1031,7 @@
         <w:rPr>
           <w:rFonts w:ascii="Arial" w:hAnsi="Arial" w:cs="Arial"/>
         </w:rPr>
-        <w:t>ly</w:t>
-      </w:r>
-      <w:r>
-        <w:rPr>
-          <w:rFonts w:ascii="Arial" w:hAnsi="Arial" w:cs="Arial"/>
-        </w:rPr>
-        <w:t xml:space="preserve">, read from memory randomly can be faster than read from disk </w:t>
-      </w:r>
-      <w:proofErr w:type="spellStart"/>
-      <w:r>
-        <w:rPr>
-          <w:rFonts w:ascii="Arial" w:hAnsi="Arial" w:cs="Arial"/>
-        </w:rPr>
-        <w:t>seq</w:t>
-      </w:r>
-      <w:proofErr w:type="spellEnd"/>
-      <w:r>
-        <w:rPr>
-          <w:rFonts w:ascii="Arial" w:hAnsi="Arial" w:cs="Arial"/>
-        </w:rPr>
-        <w:t xml:space="preserve"> in large block size. Read from disk </w:t>
-      </w:r>
-      <w:r>
-        <w:rPr>
-          <w:rFonts w:ascii="Arial" w:hAnsi="Arial" w:cs="Arial"/>
-        </w:rPr>
-        <w:t>s</w:t>
+        <w:t>ly, read from memory randomly can be faster than read from disk seq in large block size. Read from disk s</w:t>
       </w:r>
       <w:r>
         <w:rPr>
@@ -1122,13 +1043,7 @@
         <w:rPr>
           <w:rFonts w:ascii="Arial" w:hAnsi="Arial" w:cs="Arial"/>
         </w:rPr>
-        <w:t>ly</w:t>
-      </w:r>
-      <w:r>
-        <w:rPr>
-          <w:rFonts w:ascii="Arial" w:hAnsi="Arial" w:cs="Arial"/>
-        </w:rPr>
-        <w:t xml:space="preserve"> is always the slowest one. </w:t>
+        <w:t xml:space="preserve">ly is always the slowest one. </w:t>
       </w:r>
     </w:p>
     <w:p>
@@ -1188,6 +1103,7 @@
       <w:r>
         <w:rPr>
           <w:rFonts w:ascii="Arial" w:hAnsi="Arial" w:cs="Arial"/>
+          <w:noProof/>
         </w:rPr>
         <w:drawing>
           <wp:inline distT="0" distB="0" distL="0" distR="0" wp14:anchorId="1402FAF7" wp14:editId="39790CD3">
@@ -1249,15 +1165,7 @@
         <w:rPr>
           <w:rFonts w:ascii="Arial" w:hAnsi="Arial" w:cs="Arial"/>
         </w:rPr>
-        <w:t>x</w:t>
-      </w:r>
-      <w:bookmarkStart w:id="0" w:name="_GoBack"/>
-      <w:bookmarkEnd w:id="0"/>
-      <w:r>
-        <w:rPr>
-          <w:rFonts w:ascii="Arial" w:hAnsi="Arial" w:cs="Arial"/>
-        </w:rPr>
-        <w:t>plot,</w:t>
+        <w:t>xplot,</w:t>
       </w:r>
       <w:r>
         <w:rPr>
@@ -1674,7 +1582,7 @@
     <w:lsdException w:name="Mention" w:semiHidden="1" w:unhideWhenUsed="1"/>
     <w:lsdException w:name="Smart Hyperlink" w:semiHidden="1" w:unhideWhenUsed="1"/>
   </w:latentStyles>
-  <w:style w:type="paragraph" w:default="1" w:styleId="a">
+  <w:style w:type="paragraph" w:default="1" w:styleId="Normal">
     <w:name w:val="Normal"/>
     <w:qFormat/>
     <w:pPr>
@@ -1682,13 +1590,13 @@
       <w:jc w:val="both"/>
     </w:pPr>
   </w:style>
-  <w:style w:type="character" w:default="1" w:styleId="a0">
+  <w:style w:type="character" w:default="1" w:styleId="DefaultParagraphFont">
     <w:name w:val="Default Paragraph Font"/>
     <w:uiPriority w:val="1"/>
     <w:semiHidden/>
     <w:unhideWhenUsed/>
   </w:style>
-  <w:style w:type="table" w:default="1" w:styleId="a1">
+  <w:style w:type="table" w:default="1" w:styleId="TableNormal">
     <w:name w:val="Normal Table"/>
     <w:uiPriority w:val="99"/>
     <w:semiHidden/>
@@ -1703,7 +1611,7 @@
       </w:tblCellMar>
     </w:tblPr>
   </w:style>
-  <w:style w:type="numbering" w:default="1" w:styleId="a2">
+  <w:style w:type="numbering" w:default="1" w:styleId="NoList">
     <w:name w:val="No List"/>
     <w:uiPriority w:val="99"/>
     <w:semiHidden/>
@@ -1711,7 +1619,7 @@
   </w:style>
   <w:style w:type="paragraph" w:customStyle="1" w:styleId="p1">
     <w:name w:val="p1"/>
-    <w:basedOn w:val="a"/>
+    <w:basedOn w:val="Normal"/>
     <w:rsid w:val="006556DB"/>
     <w:pPr>
       <w:widowControl/>
@@ -1728,7 +1636,7 @@
   </w:style>
   <w:style w:type="character" w:customStyle="1" w:styleId="s1">
     <w:name w:val="s1"/>
-    <w:basedOn w:val="a0"/>
+    <w:basedOn w:val="DefaultParagraphFont"/>
     <w:rsid w:val="006556DB"/>
   </w:style>
 </w:styles>

</xml_diff>

<commit_message>
report with correct graph
</commit_message>
<xml_diff>
--- a/A1Report.docx
+++ b/A1Report.docx
@@ -41,17 +41,33 @@
         </w:rPr>
         <w:t xml:space="preserve">my </w:t>
       </w:r>
+      <w:proofErr w:type="spellStart"/>
       <w:r>
         <w:rPr>
           <w:rFonts w:ascii="Arial" w:hAnsi="Arial" w:cs="Arial"/>
         </w:rPr>
         <w:t>linux</w:t>
       </w:r>
-      <w:r>
-        <w:rPr>
-          <w:rFonts w:ascii="Arial" w:hAnsi="Arial" w:cs="Arial"/>
-        </w:rPr>
-        <w:t xml:space="preserve"> os system block size </w:t>
+      <w:proofErr w:type="spellEnd"/>
+      <w:r>
+        <w:rPr>
+          <w:rFonts w:ascii="Arial" w:hAnsi="Arial" w:cs="Arial"/>
+        </w:rPr>
+        <w:t xml:space="preserve"> </w:t>
+      </w:r>
+      <w:proofErr w:type="spellStart"/>
+      <w:r>
+        <w:rPr>
+          <w:rFonts w:ascii="Arial" w:hAnsi="Arial" w:cs="Arial"/>
+        </w:rPr>
+        <w:t>os</w:t>
+      </w:r>
+      <w:proofErr w:type="spellEnd"/>
+      <w:r>
+        <w:rPr>
+          <w:rFonts w:ascii="Arial" w:hAnsi="Arial" w:cs="Arial"/>
+        </w:rPr>
+        <w:t xml:space="preserve"> system block size </w:t>
       </w:r>
       <w:r>
         <w:rPr>
@@ -155,7 +171,7 @@
     <w:p>
       <w:pPr>
         <w:rPr>
-          <w:rFonts w:ascii="Arial" w:hAnsi="Arial" w:cs="Arial" w:hint="eastAsia"/>
+          <w:rFonts w:ascii="Arial" w:hAnsi="Arial" w:cs="Arial"/>
         </w:rPr>
       </w:pPr>
       <w:r>
@@ -164,14 +180,6 @@
         </w:rPr>
         <w:t>Does it correspond to the system disk block size? No</w:t>
       </w:r>
-      <w:r>
-        <w:rPr>
-          <w:rFonts w:ascii="Arial" w:hAnsi="Arial" w:cs="Arial" w:hint="eastAsia"/>
-        </w:rPr>
-        <w:t>. The system disk block size is 1KB.</w:t>
-      </w:r>
-      <w:bookmarkStart w:id="0" w:name="_GoBack"/>
-      <w:bookmarkEnd w:id="0"/>
     </w:p>
     <w:p>
       <w:pPr>
@@ -310,6 +318,7 @@
         <w:rPr>
           <w:rFonts w:ascii="Arial" w:hAnsi="Arial" w:cs="Arial"/>
         </w:rPr>
+        <w:lastRenderedPageBreak/>
         <w:t>Experiment 2</w:t>
       </w:r>
     </w:p>
@@ -377,452 +386,11 @@
         <w:rPr>
           <w:rFonts w:ascii="Arial" w:hAnsi="Arial" w:cs="Arial"/>
         </w:rPr>
-        <w:t xml:space="preserve">Q: </w:t>
-      </w:r>
-      <w:r>
-        <w:rPr>
-          <w:rFonts w:ascii="Arial" w:hAnsi="Arial" w:cs="Arial"/>
-        </w:rPr>
-        <w:t xml:space="preserve">What is the ratio of sequential read rate for secondary storage and for RAM? Does it correspond to the ratio discussed in class? If not, what do you think is the reason? </w:t>
-      </w:r>
-    </w:p>
-    <w:p>
-      <w:pPr>
-        <w:rPr>
-          <w:rFonts w:ascii="Arial" w:hAnsi="Arial" w:cs="Arial"/>
-        </w:rPr>
-      </w:pPr>
-      <w:r>
-        <w:rPr>
-          <w:rFonts w:ascii="Arial" w:hAnsi="Arial" w:cs="Arial"/>
-        </w:rPr>
-        <w:t xml:space="preserve">A: </w:t>
-      </w:r>
-      <w:r>
-        <w:rPr>
-          <w:rFonts w:ascii="Arial" w:hAnsi="Arial" w:cs="Arial"/>
-        </w:rPr>
-        <w:t xml:space="preserve">The ratio discussed in class is </w:t>
-      </w:r>
-      <w:r>
-        <w:rPr>
-          <w:rFonts w:ascii="Arial" w:hAnsi="Arial" w:cs="Arial"/>
-        </w:rPr>
-        <w:t>around 10^8.8</w:t>
-      </w:r>
-      <w:r>
-        <w:rPr>
-          <w:rFonts w:ascii="Arial" w:hAnsi="Arial" w:cs="Arial"/>
-        </w:rPr>
-        <w:t>/Sec (</w:t>
-      </w:r>
-      <w:r>
-        <w:rPr>
-          <w:rFonts w:ascii="Arial" w:hAnsi="Arial" w:cs="Arial"/>
-        </w:rPr>
-        <w:t>sequ</w:t>
-      </w:r>
-      <w:r>
-        <w:rPr>
-          <w:rFonts w:ascii="Arial" w:hAnsi="Arial" w:cs="Arial"/>
-        </w:rPr>
-        <w:t xml:space="preserve">ential </w:t>
-      </w:r>
-      <w:r>
-        <w:rPr>
-          <w:rFonts w:ascii="Arial" w:hAnsi="Arial" w:cs="Arial"/>
-        </w:rPr>
-        <w:t xml:space="preserve">RAM) and </w:t>
-      </w:r>
-      <w:r>
-        <w:rPr>
-          <w:rFonts w:ascii="Arial" w:hAnsi="Arial" w:cs="Arial"/>
-        </w:rPr>
-        <w:t>around 10^7.6</w:t>
-      </w:r>
-      <w:r>
-        <w:rPr>
-          <w:rFonts w:ascii="Arial" w:hAnsi="Arial" w:cs="Arial"/>
-        </w:rPr>
-        <w:t>/Sec (</w:t>
-      </w:r>
-      <w:r>
-        <w:rPr>
-          <w:rFonts w:ascii="Arial" w:hAnsi="Arial" w:cs="Arial"/>
-        </w:rPr>
-        <w:t xml:space="preserve">sequential </w:t>
-      </w:r>
-      <w:r>
-        <w:rPr>
-          <w:rFonts w:ascii="Arial" w:hAnsi="Arial" w:cs="Arial"/>
-        </w:rPr>
-        <w:t>DISK</w:t>
-      </w:r>
-      <w:r>
-        <w:rPr>
-          <w:rFonts w:ascii="Arial" w:hAnsi="Arial" w:cs="Arial"/>
-        </w:rPr>
-        <w:t>). T</w:t>
-      </w:r>
-      <w:r>
-        <w:rPr>
-          <w:rFonts w:ascii="Arial" w:hAnsi="Arial" w:cs="Arial"/>
-        </w:rPr>
-        <w:t>he ratio we got from th</w:t>
-      </w:r>
-      <w:r>
-        <w:rPr>
-          <w:rFonts w:ascii="Arial" w:hAnsi="Arial" w:cs="Arial"/>
-        </w:rPr>
-        <w:t>e data is different, around 10^8.1</w:t>
-      </w:r>
-      <w:r>
-        <w:rPr>
-          <w:rFonts w:ascii="Arial" w:hAnsi="Arial" w:cs="Arial"/>
-        </w:rPr>
-        <w:t xml:space="preserve">/Sec(sequential </w:t>
-      </w:r>
-      <w:r>
-        <w:rPr>
-          <w:rFonts w:ascii="Arial" w:hAnsi="Arial" w:cs="Arial"/>
-        </w:rPr>
-        <w:t>DISK</w:t>
-      </w:r>
-      <w:r>
-        <w:rPr>
-          <w:rFonts w:ascii="Arial" w:hAnsi="Arial" w:cs="Arial"/>
-        </w:rPr>
-        <w:t xml:space="preserve">) and 10^8.7/Sec (sequential RAM). </w:t>
-      </w:r>
-    </w:p>
-    <w:p>
-      <w:pPr>
-        <w:rPr>
-          <w:rFonts w:ascii="Arial" w:hAnsi="Arial" w:cs="Arial"/>
-        </w:rPr>
-      </w:pPr>
-    </w:p>
-    <w:p>
-      <w:pPr>
-        <w:rPr>
-          <w:rFonts w:ascii="Arial" w:hAnsi="Arial" w:cs="Arial"/>
-        </w:rPr>
-      </w:pPr>
-    </w:p>
-    <w:p>
-      <w:pPr>
-        <w:rPr>
-          <w:rFonts w:ascii="Arial" w:hAnsi="Arial" w:cs="Arial"/>
-        </w:rPr>
-      </w:pPr>
-    </w:p>
-    <w:p>
-      <w:pPr>
-        <w:rPr>
-          <w:rFonts w:ascii="Arial" w:hAnsi="Arial" w:cs="Arial"/>
-        </w:rPr>
-      </w:pPr>
-    </w:p>
-    <w:p>
-      <w:pPr>
-        <w:rPr>
-          <w:rFonts w:ascii="Arial" w:hAnsi="Arial" w:cs="Arial"/>
-        </w:rPr>
-      </w:pPr>
-    </w:p>
-    <w:p>
-      <w:pPr>
-        <w:rPr>
-          <w:rFonts w:ascii="Arial" w:hAnsi="Arial" w:cs="Arial"/>
-        </w:rPr>
-      </w:pPr>
-    </w:p>
-    <w:p>
-      <w:pPr>
-        <w:rPr>
-          <w:rFonts w:ascii="Arial" w:hAnsi="Arial" w:cs="Arial"/>
-        </w:rPr>
-      </w:pPr>
-    </w:p>
-    <w:p>
-      <w:pPr>
-        <w:rPr>
-          <w:rFonts w:ascii="Arial" w:hAnsi="Arial" w:cs="Arial"/>
-        </w:rPr>
-      </w:pPr>
-    </w:p>
-    <w:p>
-      <w:pPr>
-        <w:rPr>
-          <w:rFonts w:ascii="Arial" w:hAnsi="Arial" w:cs="Arial"/>
-        </w:rPr>
-      </w:pPr>
-    </w:p>
-    <w:p>
-      <w:pPr>
-        <w:rPr>
-          <w:rFonts w:ascii="Arial" w:hAnsi="Arial" w:cs="Arial"/>
-        </w:rPr>
-      </w:pPr>
-      <w:r>
-        <w:rPr>
-          <w:rFonts w:ascii="Arial" w:hAnsi="Arial" w:cs="Arial"/>
-        </w:rPr>
-        <w:t>Experiment 3</w:t>
-      </w:r>
-    </w:p>
-    <w:p>
-      <w:pPr>
-        <w:rPr>
-          <w:rFonts w:ascii="Arial" w:hAnsi="Arial" w:cs="Arial"/>
-        </w:rPr>
-      </w:pPr>
-    </w:p>
-    <w:p>
-      <w:pPr>
-        <w:rPr>
-          <w:rFonts w:ascii="Arial" w:hAnsi="Arial" w:cs="Arial"/>
-        </w:rPr>
-      </w:pPr>
-    </w:p>
-    <w:p>
-      <w:pPr>
-        <w:rPr>
-          <w:rFonts w:ascii="Arial" w:hAnsi="Arial" w:cs="Arial"/>
-        </w:rPr>
-      </w:pPr>
-    </w:p>
-    <w:p>
-      <w:pPr>
-        <w:rPr>
-          <w:rFonts w:ascii="Arial" w:hAnsi="Arial" w:cs="Arial"/>
-        </w:rPr>
-      </w:pPr>
-    </w:p>
-    <w:p>
-      <w:pPr>
-        <w:rPr>
-          <w:rFonts w:ascii="Arial" w:hAnsi="Arial" w:cs="Arial"/>
-        </w:rPr>
-      </w:pPr>
-    </w:p>
-    <w:p>
-      <w:pPr>
-        <w:rPr>
-          <w:rFonts w:ascii="Arial" w:hAnsi="Arial" w:cs="Arial"/>
-        </w:rPr>
-      </w:pPr>
-    </w:p>
-    <w:p>
-      <w:pPr>
-        <w:rPr>
-          <w:rFonts w:ascii="Arial" w:hAnsi="Arial" w:cs="Arial"/>
-        </w:rPr>
-      </w:pPr>
-    </w:p>
-    <w:p>
-      <w:pPr>
-        <w:rPr>
-          <w:rFonts w:ascii="Arial" w:hAnsi="Arial" w:cs="Arial"/>
-        </w:rPr>
-      </w:pPr>
-    </w:p>
-    <w:p>
-      <w:pPr>
-        <w:rPr>
-          <w:rFonts w:ascii="Arial" w:hAnsi="Arial" w:cs="Arial"/>
-        </w:rPr>
-      </w:pPr>
-    </w:p>
-    <w:p>
-      <w:pPr>
-        <w:rPr>
-          <w:rFonts w:ascii="Arial" w:hAnsi="Arial" w:cs="Arial"/>
-        </w:rPr>
-      </w:pPr>
-    </w:p>
-    <w:p>
-      <w:pPr>
-        <w:rPr>
-          <w:rFonts w:ascii="Arial" w:hAnsi="Arial" w:cs="Arial"/>
-        </w:rPr>
-      </w:pPr>
-    </w:p>
-    <w:p>
-      <w:pPr>
-        <w:rPr>
-          <w:rFonts w:ascii="Arial" w:hAnsi="Arial" w:cs="Arial"/>
-        </w:rPr>
-      </w:pPr>
-    </w:p>
-    <w:p>
-      <w:pPr>
-        <w:rPr>
-          <w:rFonts w:ascii="Arial" w:hAnsi="Arial" w:cs="Arial"/>
-        </w:rPr>
-      </w:pPr>
-    </w:p>
-    <w:p>
-      <w:pPr>
-        <w:rPr>
-          <w:rFonts w:ascii="Arial" w:hAnsi="Arial" w:cs="Arial"/>
-        </w:rPr>
-      </w:pPr>
-    </w:p>
-    <w:p>
-      <w:pPr>
-        <w:rPr>
-          <w:rFonts w:ascii="Arial" w:hAnsi="Arial" w:cs="Arial"/>
-        </w:rPr>
-      </w:pPr>
-    </w:p>
-    <w:p>
-      <w:pPr>
-        <w:rPr>
-          <w:rFonts w:ascii="Arial" w:hAnsi="Arial" w:cs="Arial"/>
-        </w:rPr>
-      </w:pPr>
-    </w:p>
-    <w:p>
-      <w:pPr>
-        <w:rPr>
-          <w:rFonts w:ascii="Arial" w:hAnsi="Arial" w:cs="Arial"/>
-        </w:rPr>
-      </w:pPr>
-    </w:p>
-    <w:p>
-      <w:pPr>
-        <w:rPr>
-          <w:rFonts w:ascii="Arial" w:hAnsi="Arial" w:cs="Arial"/>
-        </w:rPr>
-      </w:pPr>
-    </w:p>
-    <w:p>
-      <w:pPr>
-        <w:rPr>
-          <w:rFonts w:ascii="Arial" w:hAnsi="Arial" w:cs="Arial"/>
-        </w:rPr>
-      </w:pPr>
-    </w:p>
-    <w:p>
-      <w:pPr>
-        <w:rPr>
-          <w:rFonts w:ascii="Arial" w:hAnsi="Arial" w:cs="Arial"/>
-        </w:rPr>
-      </w:pPr>
-    </w:p>
-    <w:p>
-      <w:pPr>
-        <w:rPr>
-          <w:rFonts w:ascii="Arial" w:hAnsi="Arial" w:cs="Arial"/>
-        </w:rPr>
-      </w:pPr>
-    </w:p>
-    <w:p>
-      <w:pPr>
-        <w:rPr>
-          <w:rFonts w:ascii="Arial" w:hAnsi="Arial" w:cs="Arial"/>
-        </w:rPr>
-      </w:pPr>
-    </w:p>
-    <w:p>
-      <w:pPr>
-        <w:rPr>
-          <w:rFonts w:ascii="Arial" w:hAnsi="Arial" w:cs="Arial"/>
-        </w:rPr>
-      </w:pPr>
-    </w:p>
-    <w:p>
-      <w:pPr>
-        <w:rPr>
-          <w:rFonts w:ascii="Arial" w:hAnsi="Arial" w:cs="Arial"/>
-        </w:rPr>
-      </w:pPr>
-    </w:p>
-    <w:p>
-      <w:pPr>
-        <w:rPr>
-          <w:rFonts w:ascii="Arial" w:hAnsi="Arial" w:cs="Arial"/>
-        </w:rPr>
-      </w:pPr>
-    </w:p>
-    <w:p>
-      <w:pPr>
-        <w:rPr>
-          <w:rFonts w:ascii="Arial" w:hAnsi="Arial" w:cs="Arial"/>
-        </w:rPr>
-      </w:pPr>
-    </w:p>
-    <w:p>
-      <w:pPr>
-        <w:rPr>
-          <w:rFonts w:ascii="Arial" w:hAnsi="Arial" w:cs="Arial"/>
-        </w:rPr>
-      </w:pPr>
-    </w:p>
-    <w:p>
-      <w:pPr>
-        <w:rPr>
-          <w:rFonts w:ascii="Arial" w:hAnsi="Arial" w:cs="Arial"/>
-        </w:rPr>
-      </w:pPr>
-    </w:p>
-    <w:p>
-      <w:pPr>
-        <w:rPr>
-          <w:rFonts w:ascii="Arial" w:hAnsi="Arial" w:cs="Arial"/>
-        </w:rPr>
-      </w:pPr>
-    </w:p>
-    <w:p>
-      <w:pPr>
-        <w:rPr>
-          <w:rFonts w:ascii="Arial" w:hAnsi="Arial" w:cs="Arial"/>
-        </w:rPr>
-      </w:pPr>
-    </w:p>
-    <w:p>
-      <w:pPr>
-        <w:rPr>
-          <w:rFonts w:ascii="Arial" w:hAnsi="Arial" w:cs="Arial"/>
-        </w:rPr>
-      </w:pPr>
-    </w:p>
-    <w:p>
-      <w:pPr>
-        <w:rPr>
-          <w:rFonts w:ascii="Arial" w:hAnsi="Arial" w:cs="Arial"/>
-        </w:rPr>
-      </w:pPr>
-      <w:r>
-        <w:rPr>
-          <w:rFonts w:ascii="Arial" w:hAnsi="Arial" w:cs="Arial"/>
-        </w:rPr>
-        <w:t>Experiment</w:t>
-      </w:r>
-      <w:r>
-        <w:rPr>
-          <w:rFonts w:ascii="Arial" w:hAnsi="Arial" w:cs="Arial"/>
-        </w:rPr>
-        <w:t xml:space="preserve"> 2 Apple:</w:t>
-      </w:r>
-    </w:p>
-    <w:p>
-      <w:pPr>
-        <w:rPr>
-          <w:rFonts w:ascii="Arial" w:hAnsi="Arial" w:cs="Arial"/>
-        </w:rPr>
-      </w:pPr>
-      <w:r>
-        <w:rPr>
-          <w:rFonts w:ascii="Arial" w:hAnsi="Arial" w:cs="Arial"/>
-          <w:noProof/>
-        </w:rPr>
         <w:drawing>
-          <wp:inline distT="0" distB="0" distL="0" distR="0" wp14:anchorId="570502EE" wp14:editId="51FCE308">
-            <wp:extent cx="5270500" cy="4156075"/>
-            <wp:effectExtent l="0" t="0" r="12700" b="9525"/>
-            <wp:docPr id="1" name="图片 1"/>
+          <wp:inline distT="0" distB="0" distL="0" distR="0" wp14:anchorId="0C391C77" wp14:editId="05E7C521">
+            <wp:extent cx="5270500" cy="4146550"/>
+            <wp:effectExtent l="0" t="0" r="12700" b="0"/>
+            <wp:docPr id="7" name="图片 7"/>
             <wp:cNvGraphicFramePr>
               <a:graphicFrameLocks xmlns:a="http://schemas.openxmlformats.org/drawingml/2006/main" noChangeAspect="1"/>
             </wp:cNvGraphicFramePr>
@@ -842,7 +410,7 @@
                   <pic:spPr>
                     <a:xfrm>
                       <a:off x="0" y="0"/>
-                      <a:ext cx="5270500" cy="4156075"/>
+                      <a:ext cx="5270500" cy="4146550"/>
                     </a:xfrm>
                     <a:prstGeom prst="rect">
                       <a:avLst/>
@@ -854,49 +422,105 @@
           </wp:inline>
         </w:drawing>
       </w:r>
-    </w:p>
-    <w:p>
-      <w:pPr>
-        <w:rPr>
-          <w:rFonts w:ascii="Arial" w:hAnsi="Arial" w:cs="Arial"/>
-        </w:rPr>
-      </w:pPr>
-      <w:r>
-        <w:rPr>
-          <w:rFonts w:ascii="Arial" w:hAnsi="Arial" w:cs="Arial"/>
-        </w:rPr>
-        <w:t xml:space="preserve">Q: What is the ratio of sequential read rate for secondary storage and for RAM? Does it correspond to the ratio discussed in class? If not, what do you think is the reason? </w:t>
-      </w:r>
-    </w:p>
-    <w:p>
-      <w:pPr>
-        <w:rPr>
-          <w:rFonts w:ascii="Arial" w:hAnsi="Arial" w:cs="Arial"/>
-        </w:rPr>
-      </w:pPr>
-      <w:r>
-        <w:rPr>
-          <w:rFonts w:ascii="Arial" w:hAnsi="Arial" w:cs="Arial"/>
-        </w:rPr>
-        <w:t xml:space="preserve">A: The ratio discussed in class is around 10^8.8/Sec (sequential RAM) and </w:t>
-      </w:r>
-      <w:r>
-        <w:rPr>
-          <w:rFonts w:ascii="Arial" w:hAnsi="Arial" w:cs="Arial"/>
-        </w:rPr>
-        <w:t>around 10^7.7</w:t>
-      </w:r>
-      <w:r>
-        <w:rPr>
-          <w:rFonts w:ascii="Arial" w:hAnsi="Arial" w:cs="Arial"/>
-        </w:rPr>
-        <w:t xml:space="preserve">/Sec (sequential </w:t>
-      </w:r>
-      <w:r>
-        <w:rPr>
-          <w:rFonts w:ascii="Arial" w:hAnsi="Arial" w:cs="Arial"/>
-        </w:rPr>
-        <w:t>SSD). T</w:t>
+      <w:bookmarkStart w:id="0" w:name="_GoBack"/>
+      <w:bookmarkEnd w:id="0"/>
+    </w:p>
+    <w:p>
+      <w:pPr>
+        <w:rPr>
+          <w:rFonts w:ascii="Arial" w:hAnsi="Arial" w:cs="Arial"/>
+        </w:rPr>
+      </w:pPr>
+      <w:r>
+        <w:rPr>
+          <w:rFonts w:ascii="Arial" w:hAnsi="Arial" w:cs="Arial"/>
+        </w:rPr>
+        <w:t xml:space="preserve">Q: </w:t>
+      </w:r>
+      <w:r>
+        <w:rPr>
+          <w:rFonts w:ascii="Arial" w:hAnsi="Arial" w:cs="Arial"/>
+        </w:rPr>
+        <w:t xml:space="preserve">What is the ratio of sequential read rate for secondary storage and for RAM? Does it correspond to the ratio discussed in class? If not, what do you think is the reason? </w:t>
+      </w:r>
+    </w:p>
+    <w:p>
+      <w:pPr>
+        <w:rPr>
+          <w:rFonts w:ascii="Arial" w:hAnsi="Arial" w:cs="Arial"/>
+        </w:rPr>
+      </w:pPr>
+      <w:r>
+        <w:rPr>
+          <w:rFonts w:ascii="Arial" w:hAnsi="Arial" w:cs="Arial"/>
+        </w:rPr>
+        <w:t xml:space="preserve">A: </w:t>
+      </w:r>
+      <w:r>
+        <w:rPr>
+          <w:rFonts w:ascii="Arial" w:hAnsi="Arial" w:cs="Arial"/>
+        </w:rPr>
+        <w:t xml:space="preserve">The ratio discussed in class is </w:t>
+      </w:r>
+      <w:r>
+        <w:rPr>
+          <w:rFonts w:ascii="Arial" w:hAnsi="Arial" w:cs="Arial"/>
+        </w:rPr>
+        <w:t>around 10^8.8</w:t>
+      </w:r>
+      <w:r>
+        <w:rPr>
+          <w:rFonts w:ascii="Arial" w:hAnsi="Arial" w:cs="Arial"/>
+        </w:rPr>
+        <w:t>/Sec (</w:t>
+      </w:r>
+      <w:r>
+        <w:rPr>
+          <w:rFonts w:ascii="Arial" w:hAnsi="Arial" w:cs="Arial"/>
+        </w:rPr>
+        <w:t>sequ</w:t>
+      </w:r>
+      <w:r>
+        <w:rPr>
+          <w:rFonts w:ascii="Arial" w:hAnsi="Arial" w:cs="Arial"/>
+        </w:rPr>
+        <w:t xml:space="preserve">ential </w:t>
+      </w:r>
+      <w:r>
+        <w:rPr>
+          <w:rFonts w:ascii="Arial" w:hAnsi="Arial" w:cs="Arial"/>
+        </w:rPr>
+        <w:t xml:space="preserve">RAM) and </w:t>
+      </w:r>
+      <w:r>
+        <w:rPr>
+          <w:rFonts w:ascii="Arial" w:hAnsi="Arial" w:cs="Arial"/>
+        </w:rPr>
+        <w:t>around 10^7.6</w:t>
+      </w:r>
+      <w:r>
+        <w:rPr>
+          <w:rFonts w:ascii="Arial" w:hAnsi="Arial" w:cs="Arial"/>
+        </w:rPr>
+        <w:t>/Sec (</w:t>
+      </w:r>
+      <w:r>
+        <w:rPr>
+          <w:rFonts w:ascii="Arial" w:hAnsi="Arial" w:cs="Arial"/>
+        </w:rPr>
+        <w:t xml:space="preserve">sequential </w:t>
+      </w:r>
+      <w:r>
+        <w:rPr>
+          <w:rFonts w:ascii="Arial" w:hAnsi="Arial" w:cs="Arial"/>
+        </w:rPr>
+        <w:t>DISK</w:t>
+      </w:r>
+      <w:r>
+        <w:rPr>
+          <w:rFonts w:ascii="Arial" w:hAnsi="Arial" w:cs="Arial"/>
+        </w:rPr>
+        <w:t>). T</w:t>
       </w:r>
       <w:r>
         <w:rPr>
@@ -908,33 +532,352 @@
         <w:rPr>
           <w:rFonts w:ascii="Arial" w:hAnsi="Arial" w:cs="Arial"/>
         </w:rPr>
-        <w:t>e data is different, around 10^9</w:t>
-      </w:r>
-      <w:r>
-        <w:rPr>
-          <w:rFonts w:ascii="Arial" w:hAnsi="Arial" w:cs="Arial"/>
-        </w:rPr>
-        <w:t xml:space="preserve">/Sec(sequential </w:t>
-      </w:r>
-      <w:r>
-        <w:rPr>
-          <w:rFonts w:ascii="Arial" w:hAnsi="Arial" w:cs="Arial"/>
-        </w:rPr>
-        <w:t>SSD) and 10^9</w:t>
-      </w:r>
-      <w:r>
-        <w:rPr>
-          <w:rFonts w:ascii="Arial" w:hAnsi="Arial" w:cs="Arial"/>
-        </w:rPr>
-        <w:t xml:space="preserve">.7/Sec (sequential RAM). </w:t>
-      </w:r>
-    </w:p>
-    <w:p>
-      <w:pPr>
-        <w:rPr>
-          <w:rFonts w:ascii="Arial" w:hAnsi="Arial" w:cs="Arial"/>
-        </w:rPr>
-      </w:pPr>
+        <w:t>e data is different, around 10^8.1</w:t>
+      </w:r>
+      <w:r>
+        <w:rPr>
+          <w:rFonts w:ascii="Arial" w:hAnsi="Arial" w:cs="Arial"/>
+        </w:rPr>
+        <w:t>/</w:t>
+      </w:r>
+      <w:proofErr w:type="gramStart"/>
+      <w:r>
+        <w:rPr>
+          <w:rFonts w:ascii="Arial" w:hAnsi="Arial" w:cs="Arial"/>
+        </w:rPr>
+        <w:t>Sec(</w:t>
+      </w:r>
+      <w:proofErr w:type="gramEnd"/>
+      <w:r>
+        <w:rPr>
+          <w:rFonts w:ascii="Arial" w:hAnsi="Arial" w:cs="Arial"/>
+        </w:rPr>
+        <w:t xml:space="preserve">sequential </w:t>
+      </w:r>
+      <w:r>
+        <w:rPr>
+          <w:rFonts w:ascii="Arial" w:hAnsi="Arial" w:cs="Arial"/>
+        </w:rPr>
+        <w:t>DISK</w:t>
+      </w:r>
+      <w:r>
+        <w:rPr>
+          <w:rFonts w:ascii="Arial" w:hAnsi="Arial" w:cs="Arial"/>
+        </w:rPr>
+        <w:t xml:space="preserve">) and 10^8.7/Sec (sequential RAM). </w:t>
+      </w:r>
+    </w:p>
+    <w:p>
+      <w:pPr>
+        <w:rPr>
+          <w:rFonts w:ascii="Arial" w:hAnsi="Arial" w:cs="Arial"/>
+        </w:rPr>
+      </w:pPr>
+    </w:p>
+    <w:p>
+      <w:pPr>
+        <w:rPr>
+          <w:rFonts w:ascii="Arial" w:hAnsi="Arial" w:cs="Arial"/>
+        </w:rPr>
+      </w:pPr>
+    </w:p>
+    <w:p>
+      <w:pPr>
+        <w:rPr>
+          <w:rFonts w:ascii="Arial" w:hAnsi="Arial" w:cs="Arial"/>
+        </w:rPr>
+      </w:pPr>
+    </w:p>
+    <w:p>
+      <w:pPr>
+        <w:rPr>
+          <w:rFonts w:ascii="Arial" w:hAnsi="Arial" w:cs="Arial"/>
+        </w:rPr>
+      </w:pPr>
+    </w:p>
+    <w:p>
+      <w:pPr>
+        <w:rPr>
+          <w:rFonts w:ascii="Arial" w:hAnsi="Arial" w:cs="Arial"/>
+        </w:rPr>
+      </w:pPr>
+    </w:p>
+    <w:p>
+      <w:pPr>
+        <w:rPr>
+          <w:rFonts w:ascii="Arial" w:hAnsi="Arial" w:cs="Arial"/>
+        </w:rPr>
+      </w:pPr>
+    </w:p>
+    <w:p>
+      <w:pPr>
+        <w:rPr>
+          <w:rFonts w:ascii="Arial" w:hAnsi="Arial" w:cs="Arial"/>
+        </w:rPr>
+      </w:pPr>
+    </w:p>
+    <w:p>
+      <w:pPr>
+        <w:rPr>
+          <w:rFonts w:ascii="Arial" w:hAnsi="Arial" w:cs="Arial"/>
+        </w:rPr>
+      </w:pPr>
+    </w:p>
+    <w:p>
+      <w:pPr>
+        <w:rPr>
+          <w:rFonts w:ascii="Arial" w:hAnsi="Arial" w:cs="Arial"/>
+        </w:rPr>
+      </w:pPr>
+    </w:p>
+    <w:p>
+      <w:pPr>
+        <w:rPr>
+          <w:rFonts w:ascii="Arial" w:hAnsi="Arial" w:cs="Arial"/>
+        </w:rPr>
+      </w:pPr>
+      <w:r>
+        <w:rPr>
+          <w:rFonts w:ascii="Arial" w:hAnsi="Arial" w:cs="Arial"/>
+        </w:rPr>
+        <w:t>Experiment 3</w:t>
+      </w:r>
+    </w:p>
+    <w:p>
+      <w:pPr>
+        <w:rPr>
+          <w:rFonts w:ascii="Arial" w:hAnsi="Arial" w:cs="Arial"/>
+        </w:rPr>
+      </w:pPr>
+    </w:p>
+    <w:p>
+      <w:pPr>
+        <w:rPr>
+          <w:rFonts w:ascii="Arial" w:hAnsi="Arial" w:cs="Arial"/>
+        </w:rPr>
+      </w:pPr>
+    </w:p>
+    <w:p>
+      <w:pPr>
+        <w:rPr>
+          <w:rFonts w:ascii="Arial" w:hAnsi="Arial" w:cs="Arial"/>
+        </w:rPr>
+      </w:pPr>
+    </w:p>
+    <w:p>
+      <w:pPr>
+        <w:rPr>
+          <w:rFonts w:ascii="Arial" w:hAnsi="Arial" w:cs="Arial"/>
+        </w:rPr>
+      </w:pPr>
+    </w:p>
+    <w:p>
+      <w:pPr>
+        <w:rPr>
+          <w:rFonts w:ascii="Arial" w:hAnsi="Arial" w:cs="Arial"/>
+        </w:rPr>
+      </w:pPr>
+    </w:p>
+    <w:p>
+      <w:pPr>
+        <w:rPr>
+          <w:rFonts w:ascii="Arial" w:hAnsi="Arial" w:cs="Arial"/>
+        </w:rPr>
+      </w:pPr>
+    </w:p>
+    <w:p>
+      <w:pPr>
+        <w:rPr>
+          <w:rFonts w:ascii="Arial" w:hAnsi="Arial" w:cs="Arial"/>
+        </w:rPr>
+      </w:pPr>
+    </w:p>
+    <w:p>
+      <w:pPr>
+        <w:rPr>
+          <w:rFonts w:ascii="Arial" w:hAnsi="Arial" w:cs="Arial"/>
+        </w:rPr>
+      </w:pPr>
+    </w:p>
+    <w:p>
+      <w:pPr>
+        <w:rPr>
+          <w:rFonts w:ascii="Arial" w:hAnsi="Arial" w:cs="Arial"/>
+        </w:rPr>
+      </w:pPr>
+    </w:p>
+    <w:p>
+      <w:pPr>
+        <w:rPr>
+          <w:rFonts w:ascii="Arial" w:hAnsi="Arial" w:cs="Arial"/>
+        </w:rPr>
+      </w:pPr>
+    </w:p>
+    <w:p>
+      <w:pPr>
+        <w:rPr>
+          <w:rFonts w:ascii="Arial" w:hAnsi="Arial" w:cs="Arial"/>
+        </w:rPr>
+      </w:pPr>
+    </w:p>
+    <w:p>
+      <w:pPr>
+        <w:rPr>
+          <w:rFonts w:ascii="Arial" w:hAnsi="Arial" w:cs="Arial"/>
+        </w:rPr>
+      </w:pPr>
+    </w:p>
+    <w:p>
+      <w:pPr>
+        <w:rPr>
+          <w:rFonts w:ascii="Arial" w:hAnsi="Arial" w:cs="Arial"/>
+        </w:rPr>
+      </w:pPr>
+    </w:p>
+    <w:p>
+      <w:pPr>
+        <w:rPr>
+          <w:rFonts w:ascii="Arial" w:hAnsi="Arial" w:cs="Arial"/>
+        </w:rPr>
+      </w:pPr>
+    </w:p>
+    <w:p>
+      <w:pPr>
+        <w:rPr>
+          <w:rFonts w:ascii="Arial" w:hAnsi="Arial" w:cs="Arial"/>
+        </w:rPr>
+      </w:pPr>
+    </w:p>
+    <w:p>
+      <w:pPr>
+        <w:rPr>
+          <w:rFonts w:ascii="Arial" w:hAnsi="Arial" w:cs="Arial"/>
+        </w:rPr>
+      </w:pPr>
+    </w:p>
+    <w:p>
+      <w:pPr>
+        <w:rPr>
+          <w:rFonts w:ascii="Arial" w:hAnsi="Arial" w:cs="Arial"/>
+        </w:rPr>
+      </w:pPr>
+    </w:p>
+    <w:p>
+      <w:pPr>
+        <w:rPr>
+          <w:rFonts w:ascii="Arial" w:hAnsi="Arial" w:cs="Arial"/>
+        </w:rPr>
+      </w:pPr>
+    </w:p>
+    <w:p>
+      <w:pPr>
+        <w:rPr>
+          <w:rFonts w:ascii="Arial" w:hAnsi="Arial" w:cs="Arial"/>
+        </w:rPr>
+      </w:pPr>
+    </w:p>
+    <w:p>
+      <w:pPr>
+        <w:rPr>
+          <w:rFonts w:ascii="Arial" w:hAnsi="Arial" w:cs="Arial"/>
+        </w:rPr>
+      </w:pPr>
+    </w:p>
+    <w:p>
+      <w:pPr>
+        <w:rPr>
+          <w:rFonts w:ascii="Arial" w:hAnsi="Arial" w:cs="Arial"/>
+        </w:rPr>
+      </w:pPr>
+    </w:p>
+    <w:p>
+      <w:pPr>
+        <w:rPr>
+          <w:rFonts w:ascii="Arial" w:hAnsi="Arial" w:cs="Arial"/>
+        </w:rPr>
+      </w:pPr>
+    </w:p>
+    <w:p>
+      <w:pPr>
+        <w:rPr>
+          <w:rFonts w:ascii="Arial" w:hAnsi="Arial" w:cs="Arial"/>
+        </w:rPr>
+      </w:pPr>
+    </w:p>
+    <w:p>
+      <w:pPr>
+        <w:rPr>
+          <w:rFonts w:ascii="Arial" w:hAnsi="Arial" w:cs="Arial"/>
+        </w:rPr>
+      </w:pPr>
+    </w:p>
+    <w:p>
+      <w:pPr>
+        <w:rPr>
+          <w:rFonts w:ascii="Arial" w:hAnsi="Arial" w:cs="Arial"/>
+        </w:rPr>
+      </w:pPr>
+    </w:p>
+    <w:p>
+      <w:pPr>
+        <w:rPr>
+          <w:rFonts w:ascii="Arial" w:hAnsi="Arial" w:cs="Arial"/>
+        </w:rPr>
+      </w:pPr>
+    </w:p>
+    <w:p>
+      <w:pPr>
+        <w:rPr>
+          <w:rFonts w:ascii="Arial" w:hAnsi="Arial" w:cs="Arial"/>
+        </w:rPr>
+      </w:pPr>
+    </w:p>
+    <w:p>
+      <w:pPr>
+        <w:rPr>
+          <w:rFonts w:ascii="Arial" w:hAnsi="Arial" w:cs="Arial"/>
+        </w:rPr>
+      </w:pPr>
+    </w:p>
+    <w:p>
+      <w:pPr>
+        <w:rPr>
+          <w:rFonts w:ascii="Arial" w:hAnsi="Arial" w:cs="Arial"/>
+        </w:rPr>
+      </w:pPr>
+    </w:p>
+    <w:p>
+      <w:pPr>
+        <w:rPr>
+          <w:rFonts w:ascii="Arial" w:hAnsi="Arial" w:cs="Arial"/>
+        </w:rPr>
+      </w:pPr>
+    </w:p>
+    <w:p>
+      <w:pPr>
+        <w:rPr>
+          <w:rFonts w:ascii="Arial" w:hAnsi="Arial" w:cs="Arial"/>
+        </w:rPr>
+      </w:pPr>
+    </w:p>
+    <w:p>
+      <w:pPr>
+        <w:rPr>
+          <w:rFonts w:ascii="Arial" w:hAnsi="Arial" w:cs="Arial"/>
+        </w:rPr>
+      </w:pPr>
+      <w:r>
+        <w:rPr>
+          <w:rFonts w:ascii="Arial" w:hAnsi="Arial" w:cs="Arial"/>
+        </w:rPr>
+        <w:t>Experiment</w:t>
+      </w:r>
+      <w:r>
+        <w:rPr>
+          <w:rFonts w:ascii="Arial" w:hAnsi="Arial" w:cs="Arial"/>
+        </w:rPr>
+        <w:t xml:space="preserve"> 2 Apple:</w:t>
+      </w:r>
     </w:p>
     <w:p>
       <w:pPr>
@@ -948,10 +891,10 @@
           <w:noProof/>
         </w:rPr>
         <w:drawing>
-          <wp:inline distT="0" distB="0" distL="0" distR="0" wp14:anchorId="3799B02A" wp14:editId="5747C6EE">
-            <wp:extent cx="5270500" cy="3874770"/>
-            <wp:effectExtent l="0" t="0" r="12700" b="11430"/>
-            <wp:docPr id="5" name="图片 5"/>
+          <wp:inline distT="0" distB="0" distL="0" distR="0" wp14:anchorId="570502EE" wp14:editId="51FCE308">
+            <wp:extent cx="5270500" cy="4156075"/>
+            <wp:effectExtent l="0" t="0" r="12700" b="9525"/>
+            <wp:docPr id="1" name="图片 1"/>
             <wp:cNvGraphicFramePr>
               <a:graphicFrameLocks xmlns:a="http://schemas.openxmlformats.org/drawingml/2006/main" noChangeAspect="1"/>
             </wp:cNvGraphicFramePr>
@@ -971,6 +914,149 @@
                   <pic:spPr>
                     <a:xfrm>
                       <a:off x="0" y="0"/>
+                      <a:ext cx="5270500" cy="4156075"/>
+                    </a:xfrm>
+                    <a:prstGeom prst="rect">
+                      <a:avLst/>
+                    </a:prstGeom>
+                  </pic:spPr>
+                </pic:pic>
+              </a:graphicData>
+            </a:graphic>
+          </wp:inline>
+        </w:drawing>
+      </w:r>
+    </w:p>
+    <w:p>
+      <w:pPr>
+        <w:rPr>
+          <w:rFonts w:ascii="Arial" w:hAnsi="Arial" w:cs="Arial"/>
+        </w:rPr>
+      </w:pPr>
+      <w:r>
+        <w:rPr>
+          <w:rFonts w:ascii="Arial" w:hAnsi="Arial" w:cs="Arial"/>
+        </w:rPr>
+        <w:t xml:space="preserve">Q: What is the ratio of sequential read rate for secondary storage and for RAM? Does it correspond to the ratio discussed in class? If not, what do you think is the reason? </w:t>
+      </w:r>
+    </w:p>
+    <w:p>
+      <w:pPr>
+        <w:rPr>
+          <w:rFonts w:ascii="Arial" w:hAnsi="Arial" w:cs="Arial"/>
+        </w:rPr>
+      </w:pPr>
+      <w:r>
+        <w:rPr>
+          <w:rFonts w:ascii="Arial" w:hAnsi="Arial" w:cs="Arial"/>
+        </w:rPr>
+        <w:t xml:space="preserve">A: The ratio discussed in class is around 10^8.8/Sec (sequential RAM) and </w:t>
+      </w:r>
+      <w:r>
+        <w:rPr>
+          <w:rFonts w:ascii="Arial" w:hAnsi="Arial" w:cs="Arial"/>
+        </w:rPr>
+        <w:t>around 10^7.7</w:t>
+      </w:r>
+      <w:r>
+        <w:rPr>
+          <w:rFonts w:ascii="Arial" w:hAnsi="Arial" w:cs="Arial"/>
+        </w:rPr>
+        <w:t xml:space="preserve">/Sec (sequential </w:t>
+      </w:r>
+      <w:r>
+        <w:rPr>
+          <w:rFonts w:ascii="Arial" w:hAnsi="Arial" w:cs="Arial"/>
+        </w:rPr>
+        <w:t>SSD). T</w:t>
+      </w:r>
+      <w:r>
+        <w:rPr>
+          <w:rFonts w:ascii="Arial" w:hAnsi="Arial" w:cs="Arial"/>
+        </w:rPr>
+        <w:t>he ratio we got from th</w:t>
+      </w:r>
+      <w:r>
+        <w:rPr>
+          <w:rFonts w:ascii="Arial" w:hAnsi="Arial" w:cs="Arial"/>
+        </w:rPr>
+        <w:t>e data is different, around 10^9</w:t>
+      </w:r>
+      <w:r>
+        <w:rPr>
+          <w:rFonts w:ascii="Arial" w:hAnsi="Arial" w:cs="Arial"/>
+        </w:rPr>
+        <w:t>/</w:t>
+      </w:r>
+      <w:proofErr w:type="gramStart"/>
+      <w:r>
+        <w:rPr>
+          <w:rFonts w:ascii="Arial" w:hAnsi="Arial" w:cs="Arial"/>
+        </w:rPr>
+        <w:t>Sec(</w:t>
+      </w:r>
+      <w:proofErr w:type="gramEnd"/>
+      <w:r>
+        <w:rPr>
+          <w:rFonts w:ascii="Arial" w:hAnsi="Arial" w:cs="Arial"/>
+        </w:rPr>
+        <w:t xml:space="preserve">sequential </w:t>
+      </w:r>
+      <w:r>
+        <w:rPr>
+          <w:rFonts w:ascii="Arial" w:hAnsi="Arial" w:cs="Arial"/>
+        </w:rPr>
+        <w:t>SSD) and 10^9</w:t>
+      </w:r>
+      <w:r>
+        <w:rPr>
+          <w:rFonts w:ascii="Arial" w:hAnsi="Arial" w:cs="Arial"/>
+        </w:rPr>
+        <w:t xml:space="preserve">.7/Sec (sequential RAM). </w:t>
+      </w:r>
+    </w:p>
+    <w:p>
+      <w:pPr>
+        <w:rPr>
+          <w:rFonts w:ascii="Arial" w:hAnsi="Arial" w:cs="Arial"/>
+        </w:rPr>
+      </w:pPr>
+    </w:p>
+    <w:p>
+      <w:pPr>
+        <w:rPr>
+          <w:rFonts w:ascii="Arial" w:hAnsi="Arial" w:cs="Arial"/>
+        </w:rPr>
+      </w:pPr>
+      <w:r>
+        <w:rPr>
+          <w:rFonts w:ascii="Arial" w:hAnsi="Arial" w:cs="Arial"/>
+          <w:noProof/>
+        </w:rPr>
+        <w:drawing>
+          <wp:inline distT="0" distB="0" distL="0" distR="0" wp14:anchorId="3799B02A" wp14:editId="5747C6EE">
+            <wp:extent cx="5270500" cy="3874770"/>
+            <wp:effectExtent l="0" t="0" r="12700" b="11430"/>
+            <wp:docPr id="5" name="图片 5"/>
+            <wp:cNvGraphicFramePr>
+              <a:graphicFrameLocks xmlns:a="http://schemas.openxmlformats.org/drawingml/2006/main" noChangeAspect="1"/>
+            </wp:cNvGraphicFramePr>
+            <a:graphic xmlns:a="http://schemas.openxmlformats.org/drawingml/2006/main">
+              <a:graphicData uri="http://schemas.openxmlformats.org/drawingml/2006/picture">
+                <pic:pic xmlns:pic="http://schemas.openxmlformats.org/drawingml/2006/picture">
+                  <pic:nvPicPr>
+                    <pic:cNvPr id="1" name=""/>
+                    <pic:cNvPicPr/>
+                  </pic:nvPicPr>
+                  <pic:blipFill>
+                    <a:blip r:embed="rId8"/>
+                    <a:stretch>
+                      <a:fillRect/>
+                    </a:stretch>
+                  </pic:blipFill>
+                  <pic:spPr>
+                    <a:xfrm>
+                      <a:off x="0" y="0"/>
                       <a:ext cx="5270500" cy="3874770"/>
                     </a:xfrm>
                     <a:prstGeom prst="rect">
@@ -1031,7 +1117,21 @@
         <w:rPr>
           <w:rFonts w:ascii="Arial" w:hAnsi="Arial" w:cs="Arial"/>
         </w:rPr>
-        <w:t>ly, read from memory randomly can be faster than read from disk seq in large block size. Read from disk s</w:t>
+        <w:t xml:space="preserve">ly, read from memory randomly can be faster than read from disk </w:t>
+      </w:r>
+      <w:proofErr w:type="spellStart"/>
+      <w:r>
+        <w:rPr>
+          <w:rFonts w:ascii="Arial" w:hAnsi="Arial" w:cs="Arial"/>
+        </w:rPr>
+        <w:t>seq</w:t>
+      </w:r>
+      <w:proofErr w:type="spellEnd"/>
+      <w:r>
+        <w:rPr>
+          <w:rFonts w:ascii="Arial" w:hAnsi="Arial" w:cs="Arial"/>
+        </w:rPr>
+        <w:t xml:space="preserve"> in large block size. Read from disk s</w:t>
       </w:r>
       <w:r>
         <w:rPr>
@@ -1121,7 +1221,7 @@
                     <pic:cNvPicPr/>
                   </pic:nvPicPr>
                   <pic:blipFill>
-                    <a:blip r:embed="rId8"/>
+                    <a:blip r:embed="rId9"/>
                     <a:stretch>
                       <a:fillRect/>
                     </a:stretch>
@@ -1582,7 +1682,7 @@
     <w:lsdException w:name="Mention" w:semiHidden="1" w:unhideWhenUsed="1"/>
     <w:lsdException w:name="Smart Hyperlink" w:semiHidden="1" w:unhideWhenUsed="1"/>
   </w:latentStyles>
-  <w:style w:type="paragraph" w:default="1" w:styleId="Normal">
+  <w:style w:type="paragraph" w:default="1" w:styleId="a">
     <w:name w:val="Normal"/>
     <w:qFormat/>
     <w:pPr>
@@ -1590,13 +1690,13 @@
       <w:jc w:val="both"/>
     </w:pPr>
   </w:style>
-  <w:style w:type="character" w:default="1" w:styleId="DefaultParagraphFont">
+  <w:style w:type="character" w:default="1" w:styleId="a0">
     <w:name w:val="Default Paragraph Font"/>
     <w:uiPriority w:val="1"/>
     <w:semiHidden/>
     <w:unhideWhenUsed/>
   </w:style>
-  <w:style w:type="table" w:default="1" w:styleId="TableNormal">
+  <w:style w:type="table" w:default="1" w:styleId="a1">
     <w:name w:val="Normal Table"/>
     <w:uiPriority w:val="99"/>
     <w:semiHidden/>
@@ -1611,7 +1711,7 @@
       </w:tblCellMar>
     </w:tblPr>
   </w:style>
-  <w:style w:type="numbering" w:default="1" w:styleId="NoList">
+  <w:style w:type="numbering" w:default="1" w:styleId="a2">
     <w:name w:val="No List"/>
     <w:uiPriority w:val="99"/>
     <w:semiHidden/>
@@ -1619,7 +1719,7 @@
   </w:style>
   <w:style w:type="paragraph" w:customStyle="1" w:styleId="p1">
     <w:name w:val="p1"/>
-    <w:basedOn w:val="Normal"/>
+    <w:basedOn w:val="a"/>
     <w:rsid w:val="006556DB"/>
     <w:pPr>
       <w:widowControl/>
@@ -1636,7 +1736,7 @@
   </w:style>
   <w:style w:type="character" w:customStyle="1" w:styleId="s1">
     <w:name w:val="s1"/>
-    <w:basedOn w:val="DefaultParagraphFont"/>
+    <w:basedOn w:val="a0"/>
     <w:rsid w:val="006556DB"/>
   </w:style>
 </w:styles>

</xml_diff>

<commit_message>
add answer for exp1
</commit_message>
<xml_diff>
--- a/A1Report.docx
+++ b/A1Report.docx
@@ -41,33 +41,17 @@
         </w:rPr>
         <w:t xml:space="preserve">my </w:t>
       </w:r>
-      <w:proofErr w:type="spellStart"/>
       <w:r>
         <w:rPr>
           <w:rFonts w:ascii="Arial" w:hAnsi="Arial" w:cs="Arial"/>
         </w:rPr>
         <w:t>linux</w:t>
       </w:r>
-      <w:proofErr w:type="spellEnd"/>
-      <w:r>
-        <w:rPr>
-          <w:rFonts w:ascii="Arial" w:hAnsi="Arial" w:cs="Arial"/>
-        </w:rPr>
-        <w:t xml:space="preserve"> </w:t>
-      </w:r>
-      <w:proofErr w:type="spellStart"/>
-      <w:r>
-        <w:rPr>
-          <w:rFonts w:ascii="Arial" w:hAnsi="Arial" w:cs="Arial"/>
-        </w:rPr>
-        <w:t>os</w:t>
-      </w:r>
-      <w:proofErr w:type="spellEnd"/>
-      <w:r>
-        <w:rPr>
-          <w:rFonts w:ascii="Arial" w:hAnsi="Arial" w:cs="Arial"/>
-        </w:rPr>
-        <w:t xml:space="preserve"> system block size </w:t>
+      <w:r>
+        <w:rPr>
+          <w:rFonts w:ascii="Arial" w:hAnsi="Arial" w:cs="Arial"/>
+        </w:rPr>
+        <w:t xml:space="preserve"> os system block size </w:t>
       </w:r>
       <w:r>
         <w:rPr>
@@ -180,6 +164,26 @@
         </w:rPr>
         <w:t>Does it correspond to the system disk block size? No</w:t>
       </w:r>
+      <w:r>
+        <w:rPr>
+          <w:rFonts w:ascii="Arial" w:hAnsi="Arial" w:cs="Arial" w:hint="eastAsia"/>
+        </w:rPr>
+        <w:t>. Because the block size used by os system is not optimal.</w:t>
+      </w:r>
+      <w:r>
+        <w:rPr>
+          <w:rFonts w:ascii="Arial" w:hAnsi="Arial" w:cs="Arial" w:hint="eastAsia"/>
+        </w:rPr>
+        <w:t xml:space="preserve"> </w:t>
+      </w:r>
+      <w:r>
+        <w:rPr>
+          <w:rFonts w:ascii="Arial" w:hAnsi="Arial" w:cs="Arial" w:hint="eastAsia"/>
+        </w:rPr>
+        <w:t>16KB is the better block size to use in this case.</w:t>
+      </w:r>
+      <w:bookmarkStart w:id="0" w:name="_GoBack"/>
+      <w:bookmarkEnd w:id="0"/>
     </w:p>
     <w:p>
       <w:pPr>
@@ -318,7 +322,6 @@
         <w:rPr>
           <w:rFonts w:ascii="Arial" w:hAnsi="Arial" w:cs="Arial"/>
         </w:rPr>
-        <w:lastRenderedPageBreak/>
         <w:t>Experiment 2</w:t>
       </w:r>
     </w:p>
@@ -385,6 +388,7 @@
       <w:r>
         <w:rPr>
           <w:rFonts w:ascii="Arial" w:hAnsi="Arial" w:cs="Arial"/>
+          <w:noProof/>
         </w:rPr>
         <w:drawing>
           <wp:inline distT="0" distB="0" distL="0" distR="0" wp14:anchorId="0C391C77" wp14:editId="05E7C521">
@@ -422,8 +426,6 @@
           </wp:inline>
         </w:drawing>
       </w:r>
-      <w:bookmarkStart w:id="0" w:name="_GoBack"/>
-      <w:bookmarkEnd w:id="0"/>
     </w:p>
     <w:p>
       <w:pPr>
@@ -538,21 +540,7 @@
         <w:rPr>
           <w:rFonts w:ascii="Arial" w:hAnsi="Arial" w:cs="Arial"/>
         </w:rPr>
-        <w:t>/</w:t>
-      </w:r>
-      <w:proofErr w:type="gramStart"/>
-      <w:r>
-        <w:rPr>
-          <w:rFonts w:ascii="Arial" w:hAnsi="Arial" w:cs="Arial"/>
-        </w:rPr>
-        <w:t>Sec(</w:t>
-      </w:r>
-      <w:proofErr w:type="gramEnd"/>
-      <w:r>
-        <w:rPr>
-          <w:rFonts w:ascii="Arial" w:hAnsi="Arial" w:cs="Arial"/>
-        </w:rPr>
-        <w:t xml:space="preserve">sequential </w:t>
+        <w:t xml:space="preserve">/Sec(sequential </w:t>
       </w:r>
       <w:r>
         <w:rPr>
@@ -986,21 +974,7 @@
         <w:rPr>
           <w:rFonts w:ascii="Arial" w:hAnsi="Arial" w:cs="Arial"/>
         </w:rPr>
-        <w:t>/</w:t>
-      </w:r>
-      <w:proofErr w:type="gramStart"/>
-      <w:r>
-        <w:rPr>
-          <w:rFonts w:ascii="Arial" w:hAnsi="Arial" w:cs="Arial"/>
-        </w:rPr>
-        <w:t>Sec(</w:t>
-      </w:r>
-      <w:proofErr w:type="gramEnd"/>
-      <w:r>
-        <w:rPr>
-          <w:rFonts w:ascii="Arial" w:hAnsi="Arial" w:cs="Arial"/>
-        </w:rPr>
-        <w:t xml:space="preserve">sequential </w:t>
+        <w:t xml:space="preserve">/Sec(sequential </w:t>
       </w:r>
       <w:r>
         <w:rPr>
@@ -1117,21 +1091,7 @@
         <w:rPr>
           <w:rFonts w:ascii="Arial" w:hAnsi="Arial" w:cs="Arial"/>
         </w:rPr>
-        <w:t xml:space="preserve">ly, read from memory randomly can be faster than read from disk </w:t>
-      </w:r>
-      <w:proofErr w:type="spellStart"/>
-      <w:r>
-        <w:rPr>
-          <w:rFonts w:ascii="Arial" w:hAnsi="Arial" w:cs="Arial"/>
-        </w:rPr>
-        <w:t>seq</w:t>
-      </w:r>
-      <w:proofErr w:type="spellEnd"/>
-      <w:r>
-        <w:rPr>
-          <w:rFonts w:ascii="Arial" w:hAnsi="Arial" w:cs="Arial"/>
-        </w:rPr>
-        <w:t xml:space="preserve"> in large block size. Read from disk s</w:t>
+        <w:t>ly, read from memory randomly can be faster than read from disk seq in large block size. Read from disk s</w:t>
       </w:r>
       <w:r>
         <w:rPr>
@@ -1682,7 +1642,7 @@
     <w:lsdException w:name="Mention" w:semiHidden="1" w:unhideWhenUsed="1"/>
     <w:lsdException w:name="Smart Hyperlink" w:semiHidden="1" w:unhideWhenUsed="1"/>
   </w:latentStyles>
-  <w:style w:type="paragraph" w:default="1" w:styleId="a">
+  <w:style w:type="paragraph" w:default="1" w:styleId="Normal">
     <w:name w:val="Normal"/>
     <w:qFormat/>
     <w:pPr>
@@ -1690,13 +1650,13 @@
       <w:jc w:val="both"/>
     </w:pPr>
   </w:style>
-  <w:style w:type="character" w:default="1" w:styleId="a0">
+  <w:style w:type="character" w:default="1" w:styleId="DefaultParagraphFont">
     <w:name w:val="Default Paragraph Font"/>
     <w:uiPriority w:val="1"/>
     <w:semiHidden/>
     <w:unhideWhenUsed/>
   </w:style>
-  <w:style w:type="table" w:default="1" w:styleId="a1">
+  <w:style w:type="table" w:default="1" w:styleId="TableNormal">
     <w:name w:val="Normal Table"/>
     <w:uiPriority w:val="99"/>
     <w:semiHidden/>
@@ -1711,7 +1671,7 @@
       </w:tblCellMar>
     </w:tblPr>
   </w:style>
-  <w:style w:type="numbering" w:default="1" w:styleId="a2">
+  <w:style w:type="numbering" w:default="1" w:styleId="NoList">
     <w:name w:val="No List"/>
     <w:uiPriority w:val="99"/>
     <w:semiHidden/>
@@ -1719,7 +1679,7 @@
   </w:style>
   <w:style w:type="paragraph" w:customStyle="1" w:styleId="p1">
     <w:name w:val="p1"/>
-    <w:basedOn w:val="a"/>
+    <w:basedOn w:val="Normal"/>
     <w:rsid w:val="006556DB"/>
     <w:pPr>
       <w:widowControl/>
@@ -1736,7 +1696,7 @@
   </w:style>
   <w:style w:type="character" w:customStyle="1" w:styleId="s1">
     <w:name w:val="s1"/>
-    <w:basedOn w:val="a0"/>
+    <w:basedOn w:val="DefaultParagraphFont"/>
     <w:rsid w:val="006556DB"/>
   </w:style>
 </w:styles>

</xml_diff>